<commit_message>
PCA done for explore the relation between total biomass and canopy n content
</commit_message>
<xml_diff>
--- a/manuscript/introduction.docx
+++ b/manuscript/introduction.docx
@@ -4,13 +4,305 @@
   <w:body>
     <w:p>
       <w:pPr>
-        <w:pStyle w:val="Normal1"/>
-        <w:pBdr/>
-        <w:spacing w:lineRule="auto" w:line="240" w:before="240" w:after="240"/>
-        <w:rPr>
-          <w:rFonts w:ascii="Times New Roman" w:hAnsi="Times New Roman" w:eastAsia="Times New Roman" w:cs="Times New Roman"/>
-          <w:sz w:val="24"/>
-          <w:szCs w:val="24"/>
+        <w:pStyle w:val="Normal"/>
+        <w:rPr>
+          <w:rStyle w:val="StrongEmphasis"/>
+          <w:rFonts w:ascii="arial" w:hAnsi="arial"/>
+          <w:b w:val="false"/>
+          <w:b w:val="false"/>
+          <w:bCs w:val="false"/>
+        </w:rPr>
+      </w:pPr>
+      <w:r>
+        <w:rPr/>
+      </w:r>
+    </w:p>
+    <w:p>
+      <w:pPr>
+        <w:pStyle w:val="Normal"/>
+        <w:rPr/>
+      </w:pPr>
+      <w:r>
+        <w:rPr>
+          <w:rStyle w:val="StrongEmphasis"/>
+          <w:rFonts w:ascii="arial" w:hAnsi="arial"/>
+          <w:b w:val="false"/>
+          <w:bCs w:val="false"/>
+        </w:rPr>
+        <w:t xml:space="preserve">Here we examine the effects of water and nutrient addition on biomass gain and leaf trait of eight species from the tropical dry forest of Costa Rica. We used three fixers and five non fixers species. We hypothesized that water and/or nutrient addition </w:t>
+      </w:r>
+      <w:r>
+        <w:rPr>
+          <w:rStyle w:val="StrongEmphasis"/>
+          <w:rFonts w:eastAsia="Arial" w:cs="Arial" w:ascii="arial" w:hAnsi="arial"/>
+          <w:b w:val="false"/>
+          <w:bCs w:val="false"/>
+          <w:color w:val="auto"/>
+          <w:kern w:val="0"/>
+          <w:sz w:val="22"/>
+          <w:szCs w:val="22"/>
+          <w:lang w:val="en" w:eastAsia="zh-CN" w:bidi="hi-IN"/>
+        </w:rPr>
+        <w:t>will</w:t>
+      </w:r>
+      <w:r>
+        <w:rPr>
+          <w:rStyle w:val="StrongEmphasis"/>
+          <w:rFonts w:ascii="arial" w:hAnsi="arial"/>
+          <w:b w:val="false"/>
+          <w:bCs w:val="false"/>
+        </w:rPr>
+        <w:t xml:space="preserve"> cause that plants shift their leaf traits in order to uptake the new resourses available, which will lead to a biomass gain. (</w:t>
+      </w:r>
+      <w:r>
+        <w:rPr>
+          <w:rStyle w:val="StrongEmphasis"/>
+          <w:rFonts w:ascii="arial" w:hAnsi="arial"/>
+          <w:b w:val="false"/>
+          <w:bCs w:val="false"/>
+          <w:color w:val="C9211E"/>
+        </w:rPr>
+        <w:t>ref</w:t>
+      </w:r>
+      <w:r>
+        <w:rPr>
+          <w:rStyle w:val="StrongEmphasis"/>
+          <w:rFonts w:ascii="arial" w:hAnsi="arial"/>
+          <w:b w:val="false"/>
+          <w:bCs w:val="false"/>
+        </w:rPr>
+        <w:t xml:space="preserve">) </w:t>
+      </w:r>
+    </w:p>
+    <w:p>
+      <w:pPr>
+        <w:pStyle w:val="Normal"/>
+        <w:rPr/>
+      </w:pPr>
+      <w:r>
+        <w:rPr/>
+      </w:r>
+    </w:p>
+    <w:p>
+      <w:pPr>
+        <w:pStyle w:val="Normal"/>
+        <w:rPr/>
+      </w:pPr>
+      <w:r>
+        <w:rPr>
+          <w:rStyle w:val="StrongEmphasis"/>
+          <w:rFonts w:ascii="arial" w:hAnsi="arial"/>
+          <w:b w:val="false"/>
+          <w:bCs w:val="false"/>
+        </w:rPr>
+        <w:t xml:space="preserve">We addressed the following questions: </w:t>
+      </w:r>
+    </w:p>
+    <w:p>
+      <w:pPr>
+        <w:pStyle w:val="Normal"/>
+        <w:rPr>
+          <w:rStyle w:val="StrongEmphasis"/>
+          <w:rFonts w:ascii="arial" w:hAnsi="arial"/>
+          <w:b w:val="false"/>
+          <w:b w:val="false"/>
+          <w:bCs w:val="false"/>
+        </w:rPr>
+      </w:pPr>
+      <w:r>
+        <w:rPr/>
+      </w:r>
+    </w:p>
+    <w:p>
+      <w:pPr>
+        <w:pStyle w:val="Normal"/>
+        <w:rPr/>
+      </w:pPr>
+      <w:r>
+        <w:rPr>
+          <w:rStyle w:val="StrongEmphasis"/>
+          <w:rFonts w:ascii="arial" w:hAnsi="arial"/>
+          <w:b w:val="false"/>
+          <w:bCs w:val="false"/>
+        </w:rPr>
+        <w:t xml:space="preserve">(Q1) How biomass and leaf traits shift with the addition of water and nutrients? </w:t>
+      </w:r>
+    </w:p>
+    <w:p>
+      <w:pPr>
+        <w:pStyle w:val="Normal"/>
+        <w:rPr>
+          <w:rStyle w:val="StrongEmphasis"/>
+          <w:rFonts w:ascii="arial" w:hAnsi="arial"/>
+          <w:b w:val="false"/>
+          <w:b w:val="false"/>
+          <w:bCs w:val="false"/>
+        </w:rPr>
+      </w:pPr>
+      <w:r>
+        <w:rPr/>
+      </w:r>
+    </w:p>
+    <w:p>
+      <w:pPr>
+        <w:pStyle w:val="Normal"/>
+        <w:rPr/>
+      </w:pPr>
+      <w:r>
+        <w:rPr>
+          <w:rStyle w:val="StrongEmphasis"/>
+          <w:rFonts w:ascii="arial" w:hAnsi="arial"/>
+          <w:b w:val="false"/>
+          <w:bCs w:val="false"/>
+        </w:rPr>
+        <w:t xml:space="preserve">(Q2) Does the shift in leaf traits </w:t>
+      </w:r>
+      <w:r>
+        <w:rPr>
+          <w:rStyle w:val="StrongEmphasis"/>
+          <w:rFonts w:eastAsia="Arial" w:cs="Arial" w:ascii="arial" w:hAnsi="arial"/>
+          <w:b w:val="false"/>
+          <w:bCs w:val="false"/>
+          <w:color w:val="auto"/>
+          <w:kern w:val="0"/>
+          <w:sz w:val="22"/>
+          <w:szCs w:val="22"/>
+          <w:lang w:val="en" w:eastAsia="zh-CN" w:bidi="hi-IN"/>
+        </w:rPr>
+        <w:t>correlate</w:t>
+      </w:r>
+      <w:r>
+        <w:rPr>
+          <w:rStyle w:val="StrongEmphasis"/>
+          <w:rFonts w:ascii="arial" w:hAnsi="arial"/>
+          <w:b w:val="false"/>
+          <w:bCs w:val="false"/>
+        </w:rPr>
+        <w:t xml:space="preserve"> </w:t>
+      </w:r>
+      <w:r>
+        <w:rPr>
+          <w:rStyle w:val="StrongEmphasis"/>
+          <w:rFonts w:eastAsia="Arial" w:cs="Arial" w:ascii="arial" w:hAnsi="arial"/>
+          <w:b w:val="false"/>
+          <w:bCs w:val="false"/>
+          <w:color w:val="auto"/>
+          <w:kern w:val="0"/>
+          <w:sz w:val="22"/>
+          <w:szCs w:val="22"/>
+          <w:lang w:val="en" w:eastAsia="zh-CN" w:bidi="hi-IN"/>
+        </w:rPr>
+        <w:t>with plant</w:t>
+      </w:r>
+      <w:r>
+        <w:rPr>
+          <w:rStyle w:val="StrongEmphasis"/>
+          <w:rFonts w:ascii="arial" w:hAnsi="arial"/>
+          <w:b w:val="false"/>
+          <w:bCs w:val="false"/>
+        </w:rPr>
+        <w:t xml:space="preserve"> biomass the gain?    </w:t>
+      </w:r>
+    </w:p>
+    <w:p>
+      <w:pPr>
+        <w:pStyle w:val="Normal"/>
+        <w:rPr>
+          <w:rStyle w:val="StrongEmphasis"/>
+          <w:rFonts w:ascii="arial" w:hAnsi="arial"/>
+          <w:b w:val="false"/>
+          <w:b w:val="false"/>
+          <w:bCs w:val="false"/>
+        </w:rPr>
+      </w:pPr>
+      <w:r>
+        <w:rPr/>
+      </w:r>
+    </w:p>
+    <w:p>
+      <w:pPr>
+        <w:pStyle w:val="Normal"/>
+        <w:rPr>
+          <w:rStyle w:val="StrongEmphasis"/>
+          <w:rFonts w:ascii="arial" w:hAnsi="arial"/>
+          <w:b w:val="false"/>
+          <w:b w:val="false"/>
+          <w:bCs w:val="false"/>
+        </w:rPr>
+      </w:pPr>
+      <w:r>
+        <w:rPr/>
+      </w:r>
+    </w:p>
+    <w:p>
+      <w:pPr>
+        <w:pStyle w:val="Normal"/>
+        <w:rPr>
+          <w:rStyle w:val="StrongEmphasis"/>
+          <w:rFonts w:ascii="arial" w:hAnsi="arial"/>
+          <w:b w:val="false"/>
+          <w:b w:val="false"/>
+          <w:bCs w:val="false"/>
+        </w:rPr>
+      </w:pPr>
+      <w:r>
+        <w:rPr/>
+      </w:r>
+    </w:p>
+    <w:p>
+      <w:pPr>
+        <w:pStyle w:val="Normal"/>
+        <w:rPr>
+          <w:rStyle w:val="StrongEmphasis"/>
+          <w:rFonts w:ascii="arial" w:hAnsi="arial"/>
+          <w:b w:val="false"/>
+          <w:b w:val="false"/>
+          <w:bCs w:val="false"/>
+        </w:rPr>
+      </w:pPr>
+      <w:r>
+        <w:rPr/>
+      </w:r>
+    </w:p>
+    <w:p>
+      <w:pPr>
+        <w:pStyle w:val="Normal"/>
+        <w:rPr>
+          <w:rStyle w:val="StrongEmphasis"/>
+          <w:rFonts w:ascii="arial" w:hAnsi="arial"/>
+          <w:b w:val="false"/>
+          <w:b w:val="false"/>
+          <w:bCs w:val="false"/>
+        </w:rPr>
+      </w:pPr>
+      <w:r>
+        <w:rPr/>
+      </w:r>
+    </w:p>
+    <w:p>
+      <w:pPr>
+        <w:pStyle w:val="Normal"/>
+        <w:rPr>
+          <w:rStyle w:val="StrongEmphasis"/>
+          <w:rFonts w:ascii="arial" w:hAnsi="arial"/>
+          <w:b w:val="false"/>
+          <w:b w:val="false"/>
+          <w:bCs w:val="false"/>
+        </w:rPr>
+      </w:pPr>
+      <w:r>
+        <w:rPr/>
+      </w:r>
+    </w:p>
+    <w:p>
+      <w:pPr>
+        <w:pStyle w:val="Normal"/>
+        <w:rPr>
+          <w:rStyle w:val="StrongEmphasis"/>
+          <w:rFonts w:ascii="arial" w:hAnsi="arial"/>
+          <w:b w:val="false"/>
+          <w:b w:val="false"/>
+          <w:bCs w:val="false"/>
         </w:rPr>
       </w:pPr>
       <w:r>
@@ -21,7 +313,7 @@
       <w:type w:val="nextPage"/>
       <w:pgSz w:w="12240" w:h="15840"/>
       <w:pgMar w:left="1440" w:right="1440" w:header="0" w:top="1440" w:footer="0" w:bottom="1440" w:gutter="0"/>
-      <w:pgNumType w:start="1" w:fmt="decimal"/>
+      <w:pgNumType w:fmt="decimal"/>
       <w:formProt w:val="false"/>
       <w:textDirection w:val="lrTb"/>
       <w:docGrid w:type="default" w:linePitch="100" w:charSpace="4096"/>
@@ -36,7 +328,6 @@
     <w:rPrDefault>
       <w:rPr>
         <w:rFonts w:ascii="Arial" w:hAnsi="Arial" w:eastAsia="Arial" w:cs="Arial"/>
-        <w:sz w:val="22"/>
         <w:szCs w:val="22"/>
         <w:lang w:val="en" w:eastAsia="zh-CN" w:bidi="hi-IN"/>
       </w:rPr>
@@ -52,6 +343,7 @@
     <w:qFormat/>
     <w:pPr>
       <w:widowControl/>
+      <w:suppressAutoHyphens w:val="true"/>
       <w:bidi w:val="0"/>
       <w:spacing w:lineRule="auto" w:line="276" w:before="0" w:after="0"/>
       <w:jc w:val="left"/>
@@ -67,8 +359,8 @@
   </w:style>
   <w:style w:type="paragraph" w:styleId="Heading1">
     <w:name w:val="Heading 1"/>
-    <w:basedOn w:val="Normal1"/>
-    <w:next w:val="Normal1"/>
+    <w:basedOn w:val="LOnormal"/>
+    <w:next w:val="LOnormal"/>
     <w:qFormat/>
     <w:pPr>
       <w:keepNext w:val="true"/>
@@ -82,8 +374,8 @@
   </w:style>
   <w:style w:type="paragraph" w:styleId="Heading2">
     <w:name w:val="Heading 2"/>
-    <w:basedOn w:val="Normal1"/>
-    <w:next w:val="Normal1"/>
+    <w:basedOn w:val="LOnormal"/>
+    <w:next w:val="LOnormal"/>
     <w:qFormat/>
     <w:pPr>
       <w:keepNext w:val="true"/>
@@ -98,8 +390,8 @@
   </w:style>
   <w:style w:type="paragraph" w:styleId="Heading3">
     <w:name w:val="Heading 3"/>
-    <w:basedOn w:val="Normal1"/>
-    <w:next w:val="Normal1"/>
+    <w:basedOn w:val="LOnormal"/>
+    <w:next w:val="LOnormal"/>
     <w:qFormat/>
     <w:pPr>
       <w:keepNext w:val="true"/>
@@ -115,8 +407,8 @@
   </w:style>
   <w:style w:type="paragraph" w:styleId="Heading4">
     <w:name w:val="Heading 4"/>
-    <w:basedOn w:val="Normal1"/>
-    <w:next w:val="Normal1"/>
+    <w:basedOn w:val="LOnormal"/>
+    <w:next w:val="LOnormal"/>
     <w:qFormat/>
     <w:pPr>
       <w:keepNext w:val="true"/>
@@ -131,8 +423,8 @@
   </w:style>
   <w:style w:type="paragraph" w:styleId="Heading5">
     <w:name w:val="Heading 5"/>
-    <w:basedOn w:val="Normal1"/>
-    <w:next w:val="Normal1"/>
+    <w:basedOn w:val="LOnormal"/>
+    <w:next w:val="LOnormal"/>
     <w:qFormat/>
     <w:pPr>
       <w:keepNext w:val="true"/>
@@ -147,8 +439,8 @@
   </w:style>
   <w:style w:type="paragraph" w:styleId="Heading6">
     <w:name w:val="Heading 6"/>
-    <w:basedOn w:val="Normal1"/>
-    <w:next w:val="Normal1"/>
+    <w:basedOn w:val="LOnormal"/>
+    <w:next w:val="LOnormal"/>
     <w:qFormat/>
     <w:pPr>
       <w:keepNext w:val="true"/>
@@ -160,6 +452,14 @@
       <w:color w:val="666666"/>
       <w:sz w:val="22"/>
       <w:szCs w:val="22"/>
+    </w:rPr>
+  </w:style>
+  <w:style w:type="character" w:styleId="StrongEmphasis">
+    <w:name w:val="Strong Emphasis"/>
+    <w:qFormat/>
+    <w:rPr>
+      <w:b/>
+      <w:bCs/>
     </w:rPr>
   </w:style>
   <w:style w:type="paragraph" w:styleId="Heading">
@@ -220,11 +520,12 @@
       <w:rFonts w:cs="Lohit Devanagari"/>
     </w:rPr>
   </w:style>
-  <w:style w:type="paragraph" w:styleId="Normal1" w:default="1">
+  <w:style w:type="paragraph" w:styleId="LOnormal" w:default="1">
     <w:name w:val="LO-normal"/>
     <w:qFormat/>
     <w:pPr>
       <w:widowControl/>
+      <w:suppressAutoHyphens w:val="true"/>
       <w:bidi w:val="0"/>
       <w:spacing w:lineRule="auto" w:line="276" w:before="0" w:after="0"/>
       <w:jc w:val="left"/>
@@ -240,8 +541,8 @@
   </w:style>
   <w:style w:type="paragraph" w:styleId="Title">
     <w:name w:val="Title"/>
-    <w:basedOn w:val="Normal1"/>
-    <w:next w:val="Normal1"/>
+    <w:basedOn w:val="LOnormal"/>
+    <w:next w:val="LOnormal"/>
     <w:qFormat/>
     <w:pPr>
       <w:keepNext w:val="true"/>
@@ -255,8 +556,8 @@
   </w:style>
   <w:style w:type="paragraph" w:styleId="Subtitle">
     <w:name w:val="Subtitle"/>
-    <w:basedOn w:val="Normal1"/>
-    <w:next w:val="Normal1"/>
+    <w:basedOn w:val="LOnormal"/>
+    <w:next w:val="LOnormal"/>
     <w:qFormat/>
     <w:pPr>
       <w:keepNext w:val="true"/>

</xml_diff>